<commit_message>
Se arreglo la Tasa de éxtito
</commit_message>
<xml_diff>
--- a/Documentos/Análisis.docx
+++ b/Documentos/Análisis.docx
@@ -4,7 +4,6 @@
   <w:body>
     <w:p>
       <w:pPr>
-        <w:jc w:val="center"/>
         <w:rPr>
           <w:rFonts w:ascii="Arial" w:eastAsia="Arial" w:hAnsi="Arial" w:cs="Arial"/>
           <w:b/>
@@ -12,6 +11,8 @@
           <w:szCs w:val="28"/>
         </w:rPr>
       </w:pPr>
+      <w:bookmarkStart w:id="0" w:name="_GoBack"/>
+      <w:bookmarkEnd w:id="0"/>
       <w:r>
         <w:rPr>
           <w:rFonts w:ascii="Arial" w:eastAsia="Arial" w:hAnsi="Arial" w:cs="Arial"/>
@@ -293,33 +294,21 @@
         <w:rPr>
           <w:rFonts w:ascii="Arial" w:eastAsia="Arial" w:hAnsi="Arial" w:cs="Arial"/>
         </w:rPr>
-        <w:t>Los par</w:t>
-      </w:r>
-      <w:r>
-        <w:rPr>
-          <w:rFonts w:ascii="Arial" w:eastAsia="Arial" w:hAnsi="Arial" w:cs="Arial"/>
-        </w:rPr>
-        <w:t>ámetros de los algoritmos se escogen después de hacer varias pruebas manuales. No se automatizó por el tiempo que están demorando los algoritmos con los últimos problemas, que tienen demasiados datos.</w:t>
-      </w:r>
-    </w:p>
-    <w:p>
-      <w:pPr>
-        <w:jc w:val="both"/>
-        <w:rPr>
-          <w:rFonts w:ascii="Arial" w:eastAsia="Arial" w:hAnsi="Arial" w:cs="Arial"/>
-        </w:rPr>
-      </w:pPr>
-      <w:r>
-        <w:rPr>
-          <w:rFonts w:ascii="Arial" w:eastAsia="Arial" w:hAnsi="Arial" w:cs="Arial"/>
-        </w:rPr>
-        <w:t xml:space="preserve">Para la longitud de la lista tabú se decide escoger el </w:t>
-      </w:r>
-      <w:r>
-        <w:rPr>
-          <w:rFonts w:ascii="Arial" w:eastAsia="Arial" w:hAnsi="Arial" w:cs="Arial"/>
-        </w:rPr>
-        <w:t xml:space="preserve">número de items o objetos que están disponibles para empezar a resolver el problema. En el </w:t>
+        <w:t>Los parámetros de los algoritmos se escogen después de hacer varias pruebas manuales. No se automatizó por el tiempo que están demorando los algoritmos con los últimos problemas, que tienen demasiados datos.</w:t>
+      </w:r>
+    </w:p>
+    <w:p>
+      <w:pPr>
+        <w:jc w:val="both"/>
+        <w:rPr>
+          <w:rFonts w:ascii="Arial" w:eastAsia="Arial" w:hAnsi="Arial" w:cs="Arial"/>
+        </w:rPr>
+      </w:pPr>
+      <w:r>
+        <w:rPr>
+          <w:rFonts w:ascii="Arial" w:eastAsia="Arial" w:hAnsi="Arial" w:cs="Arial"/>
+        </w:rPr>
+        <w:t xml:space="preserve">Para la longitud de la lista tabú se decide escoger el número de items o objetos que están disponibles para empezar a resolver el problema. En el </w:t>
       </w:r>
       <w:r>
         <w:rPr>
@@ -333,33 +322,21 @@
         <w:rPr>
           <w:rFonts w:ascii="Arial" w:eastAsia="Arial" w:hAnsi="Arial" w:cs="Arial"/>
         </w:rPr>
-        <w:t>la lista tabú siempre tendrá este tamaño como máximo, ya que trabaja con las características del problema que en este caso son la</w:t>
-      </w:r>
-      <w:r>
-        <w:rPr>
-          <w:rFonts w:ascii="Arial" w:eastAsia="Arial" w:hAnsi="Arial" w:cs="Arial"/>
-        </w:rPr>
-        <w:t>s representaciones de los objetos. Para hacer una comparación equitativa de los algoritmos se decide escoger el mismo tamaño de la lista tabú.</w:t>
-      </w:r>
-    </w:p>
-    <w:p>
-      <w:pPr>
-        <w:jc w:val="both"/>
-        <w:rPr>
-          <w:rFonts w:ascii="Arial" w:eastAsia="Arial" w:hAnsi="Arial" w:cs="Arial"/>
-        </w:rPr>
-      </w:pPr>
-      <w:r>
-        <w:rPr>
-          <w:rFonts w:ascii="Arial" w:eastAsia="Arial" w:hAnsi="Arial" w:cs="Arial"/>
-        </w:rPr>
-        <w:t xml:space="preserve">En cuanto al número de Tweaks n se le asigna 2, ya que al probar con un número mayor, los algoritmos se alejaban </w:t>
-      </w:r>
-      <w:r>
-        <w:rPr>
-          <w:rFonts w:ascii="Arial" w:eastAsia="Arial" w:hAnsi="Arial" w:cs="Arial"/>
-        </w:rPr>
-        <w:t>del óptimo conocido. Lo anterior se puede dar por que solo se está utilizando un número de evaluaciones de 1000.</w:t>
+        <w:t>la lista tabú siempre tendrá este tamaño como máximo, ya que trabaja con las características del problema que en este caso son las representaciones de los objetos. Para hacer una comparación equitativa de los algoritmos se decide escoger el mismo tamaño de la lista tabú.</w:t>
+      </w:r>
+    </w:p>
+    <w:p>
+      <w:pPr>
+        <w:jc w:val="both"/>
+        <w:rPr>
+          <w:rFonts w:ascii="Arial" w:eastAsia="Arial" w:hAnsi="Arial" w:cs="Arial"/>
+        </w:rPr>
+      </w:pPr>
+      <w:r>
+        <w:rPr>
+          <w:rFonts w:ascii="Arial" w:eastAsia="Arial" w:hAnsi="Arial" w:cs="Arial"/>
+        </w:rPr>
+        <w:t>En cuanto al número de Tweaks n se le asigna 2, ya que al probar con un número mayor, los algoritmos se alejaban del óptimo conocido. Lo anterior se puede dar por que solo se está utilizando un número de evaluaciones de 1000.</w:t>
       </w:r>
     </w:p>
     <w:p>
@@ -394,13 +371,7 @@
         <w:rPr>
           <w:rFonts w:ascii="Arial" w:eastAsia="Arial" w:hAnsi="Arial" w:cs="Arial"/>
         </w:rPr>
-        <w:t xml:space="preserve"> y</w:t>
-      </w:r>
-      <w:r>
-        <w:rPr>
-          <w:rFonts w:ascii="Arial" w:eastAsia="Arial" w:hAnsi="Arial" w:cs="Arial"/>
-        </w:rPr>
-        <w:t xml:space="preserve"> el algoritmo de </w:t>
+        <w:t xml:space="preserve"> y el algoritmo de </w:t>
       </w:r>
       <w:r>
         <w:rPr>
@@ -520,77 +491,107 @@
         <w:ind w:left="720"/>
         <w:jc w:val="center"/>
         <w:rPr>
-          <w:rFonts w:ascii="Arial" w:eastAsia="Arial" w:hAnsi="Arial" w:cs="Arial"/>
+          <w:noProof/>
+        </w:rPr>
+      </w:pPr>
+      <w:r>
+        <w:rPr>
+          <w:rFonts w:ascii="Arial" w:eastAsia="Arial" w:hAnsi="Arial" w:cs="Arial"/>
+          <w:b/>
           <w:color w:val="000000"/>
           <w:sz w:val="16"/>
           <w:szCs w:val="16"/>
         </w:rPr>
-      </w:pPr>
-      <w:r>
-        <w:rPr>
-          <w:rFonts w:ascii="Arial" w:eastAsia="Arial" w:hAnsi="Arial" w:cs="Arial"/>
-          <w:b/>
+        <w:t>Tabla 1 – Búsqueda Tabú</w:t>
+      </w:r>
+    </w:p>
+    <w:p>
+      <w:pPr>
+        <w:pBdr>
+          <w:top w:val="nil"/>
+          <w:left w:val="nil"/>
+          <w:bottom w:val="nil"/>
+          <w:right w:val="nil"/>
+          <w:between w:val="nil"/>
+        </w:pBdr>
+        <w:spacing w:after="0"/>
+        <w:ind w:left="720"/>
+        <w:jc w:val="center"/>
+        <w:rPr>
+          <w:rFonts w:ascii="Arial" w:eastAsia="Arial" w:hAnsi="Arial" w:cs="Arial"/>
           <w:color w:val="000000"/>
           <w:sz w:val="16"/>
           <w:szCs w:val="16"/>
         </w:rPr>
-        <w:t xml:space="preserve">Tabla 1 </w:t>
-      </w:r>
-      <w:r>
-        <w:rPr>
-          <w:rFonts w:ascii="Arial" w:eastAsia="Arial" w:hAnsi="Arial" w:cs="Arial"/>
-          <w:b/>
+      </w:pPr>
+      <w:r>
+        <w:rPr>
+          <w:rFonts w:ascii="Arial" w:eastAsia="Arial" w:hAnsi="Arial" w:cs="Arial"/>
+          <w:noProof/>
           <w:color w:val="000000"/>
           <w:sz w:val="16"/>
           <w:szCs w:val="16"/>
         </w:rPr>
-        <w:t>– Búsqueda Tabú</w:t>
-      </w:r>
-      <w:r>
-        <w:rPr>
-          <w:noProof/>
-        </w:rPr>
         <w:drawing>
-          <wp:anchor distT="0" distB="0" distL="114300" distR="114300" simplePos="0" relativeHeight="251658240" behindDoc="0" locked="0" layoutInCell="1" hidden="0" allowOverlap="1">
+          <wp:anchor distT="0" distB="0" distL="114300" distR="114300" simplePos="0" relativeHeight="251663360" behindDoc="0" locked="0" layoutInCell="1" allowOverlap="1" wp14:anchorId="750CBF24" wp14:editId="050DAFEF">
             <wp:simplePos x="0" y="0"/>
             <wp:positionH relativeFrom="column">
-              <wp:posOffset>-334643</wp:posOffset>
+              <wp:posOffset>-158115</wp:posOffset>
             </wp:positionH>
             <wp:positionV relativeFrom="paragraph">
-              <wp:posOffset>200660</wp:posOffset>
+              <wp:posOffset>194945</wp:posOffset>
             </wp:positionV>
-            <wp:extent cx="6546850" cy="3046730"/>
+            <wp:extent cx="6038850" cy="2898140"/>
             <wp:effectExtent l="0" t="0" r="0" b="0"/>
-            <wp:wrapSquare wrapText="bothSides" distT="0" distB="0" distL="114300" distR="114300"/>
-            <wp:docPr id="3075" name="image3.png"/>
-            <wp:cNvGraphicFramePr/>
+            <wp:wrapSquare wrapText="bothSides"/>
+            <wp:docPr id="1" name="Imagen 1"/>
+            <wp:cNvGraphicFramePr>
+              <a:graphicFrameLocks xmlns:a="http://schemas.openxmlformats.org/drawingml/2006/main" noChangeAspect="1"/>
+            </wp:cNvGraphicFramePr>
             <a:graphic xmlns:a="http://schemas.openxmlformats.org/drawingml/2006/main">
               <a:graphicData uri="http://schemas.openxmlformats.org/drawingml/2006/picture">
                 <pic:pic xmlns:pic="http://schemas.openxmlformats.org/drawingml/2006/picture">
                   <pic:nvPicPr>
-                    <pic:cNvPr id="0" name="image3.png"/>
-                    <pic:cNvPicPr preferRelativeResize="0"/>
+                    <pic:cNvPr id="0" name=""/>
+                    <pic:cNvPicPr/>
                   </pic:nvPicPr>
-                  <pic:blipFill>
-                    <a:blip r:embed="rId12"/>
-                    <a:srcRect l="7540" t="19357" r="13593" b="15365"/>
-                    <a:stretch>
-                      <a:fillRect/>
-                    </a:stretch>
+                  <pic:blipFill rotWithShape="1">
+                    <a:blip r:embed="rId12">
+                      <a:extLst>
+                        <a:ext uri="{28A0092B-C50C-407E-A947-70E740481C1C}">
+                          <a14:useLocalDpi xmlns:a14="http://schemas.microsoft.com/office/drawing/2010/main" val="0"/>
+                        </a:ext>
+                      </a:extLst>
+                    </a:blip>
+                    <a:srcRect l="11399" t="29611" r="17384" b="9589"/>
+                    <a:stretch/>
                   </pic:blipFill>
-                  <pic:spPr>
+                  <pic:spPr bwMode="auto">
                     <a:xfrm>
                       <a:off x="0" y="0"/>
-                      <a:ext cx="6546850" cy="3046730"/>
+                      <a:ext cx="6038850" cy="2898140"/>
                     </a:xfrm>
                     <a:prstGeom prst="rect">
                       <a:avLst/>
                     </a:prstGeom>
-                    <a:ln/>
+                    <a:ln>
+                      <a:noFill/>
+                    </a:ln>
+                    <a:extLst>
+                      <a:ext uri="{53640926-AAD7-44D8-BBD7-CCE9431645EC}">
+                        <a14:shadowObscured xmlns:a14="http://schemas.microsoft.com/office/drawing/2010/main"/>
+                      </a:ext>
+                    </a:extLst>
                   </pic:spPr>
                 </pic:pic>
               </a:graphicData>
             </a:graphic>
+            <wp14:sizeRelH relativeFrom="page">
+              <wp14:pctWidth>0</wp14:pctWidth>
+            </wp14:sizeRelH>
+            <wp14:sizeRelV relativeFrom="page">
+              <wp14:pctHeight>0</wp14:pctHeight>
+            </wp14:sizeRelV>
           </wp:anchor>
         </w:drawing>
       </w:r>
@@ -732,21 +733,59 @@
         <w:rPr>
           <w:rFonts w:ascii="Arial" w:eastAsia="Arial" w:hAnsi="Arial" w:cs="Arial"/>
         </w:rPr>
-        <w:t xml:space="preserve"> supera a HC por muy poco, presentando la misma </w:t>
-      </w:r>
-      <w:r>
-        <w:rPr>
-          <w:rFonts w:ascii="Arial" w:eastAsia="Arial" w:hAnsi="Arial" w:cs="Arial"/>
-          <w:b/>
-        </w:rPr>
-        <w:t xml:space="preserve">Tasa de </w:t>
-      </w:r>
-      <w:r>
-        <w:rPr>
-          <w:rFonts w:ascii="Arial" w:eastAsia="Arial" w:hAnsi="Arial" w:cs="Arial"/>
-          <w:b/>
-        </w:rPr>
-        <w:t>éxito.</w:t>
+        <w:t xml:space="preserve"> supera a </w:t>
+      </w:r>
+      <w:r>
+        <w:rPr>
+          <w:rFonts w:ascii="Arial" w:eastAsia="Arial" w:hAnsi="Arial" w:cs="Arial"/>
+          <w:b/>
+        </w:rPr>
+        <w:t>HC,</w:t>
+      </w:r>
+      <w:r>
+        <w:rPr>
+          <w:rFonts w:ascii="Arial" w:eastAsia="Arial" w:hAnsi="Arial" w:cs="Arial"/>
+        </w:rPr>
+        <w:t xml:space="preserve"> presentando una</w:t>
+      </w:r>
+      <w:r>
+        <w:rPr>
+          <w:rFonts w:ascii="Arial" w:eastAsia="Arial" w:hAnsi="Arial" w:cs="Arial"/>
+        </w:rPr>
+        <w:t xml:space="preserve"> </w:t>
+      </w:r>
+      <w:r>
+        <w:rPr>
+          <w:rFonts w:ascii="Arial" w:eastAsia="Arial" w:hAnsi="Arial" w:cs="Arial"/>
+          <w:b/>
+        </w:rPr>
+        <w:t xml:space="preserve">Tasa de éxito </w:t>
+      </w:r>
+      <w:r>
+        <w:rPr>
+          <w:rFonts w:ascii="Arial" w:eastAsia="Arial" w:hAnsi="Arial" w:cs="Arial"/>
+        </w:rPr>
+        <w:t>del 74%, muy por debajo de la</w:t>
+      </w:r>
+      <w:r>
+        <w:rPr>
+          <w:rFonts w:ascii="Arial" w:eastAsia="Arial" w:hAnsi="Arial" w:cs="Arial"/>
+          <w:b/>
+        </w:rPr>
+        <w:t xml:space="preserve"> Tasa de éxito </w:t>
+      </w:r>
+      <w:r>
+        <w:rPr>
+          <w:rFonts w:ascii="Arial" w:eastAsia="Arial" w:hAnsi="Arial" w:cs="Arial"/>
+        </w:rPr>
+        <w:t>de la</w:t>
+      </w:r>
+      <w:r>
+        <w:rPr>
+          <w:rFonts w:ascii="Arial" w:eastAsia="Arial" w:hAnsi="Arial" w:cs="Arial"/>
+          <w:b/>
+        </w:rPr>
+        <w:t xml:space="preserve"> RS.</w:t>
       </w:r>
     </w:p>
     <w:p>
@@ -773,7 +812,7 @@
         <w:rPr>
           <w:rFonts w:ascii="Arial" w:eastAsia="Arial" w:hAnsi="Arial" w:cs="Arial"/>
         </w:rPr>
-        <w:t xml:space="preserve">pierde con los otros dos algoritmos, y en el último problema; la </w:t>
+        <w:t xml:space="preserve">pierde con los otros dos algoritmos, y la </w:t>
       </w:r>
       <w:r>
         <w:rPr>
@@ -786,13 +825,7 @@
         <w:rPr>
           <w:rFonts w:ascii="Arial" w:eastAsia="Arial" w:hAnsi="Arial" w:cs="Arial"/>
         </w:rPr>
-        <w:t xml:space="preserve"> es la de mejor resultado. En estos últimos dos resultados por el tamaño de los problemas se empi</w:t>
-      </w:r>
-      <w:r>
-        <w:rPr>
-          <w:rFonts w:ascii="Arial" w:eastAsia="Arial" w:hAnsi="Arial" w:cs="Arial"/>
-        </w:rPr>
-        <w:t xml:space="preserve">eza a notar que la </w:t>
+        <w:t xml:space="preserve"> es la de mejor resultado. En estos últimos dos resultados por el tamaño de los problemas se empieza a notar que la </w:t>
       </w:r>
       <w:r>
         <w:rPr>
@@ -856,86 +889,226 @@
         </w:rPr>
         <w:t xml:space="preserve"> Tabú con características:</w:t>
       </w:r>
-      <w:r>
-        <w:rPr>
+    </w:p>
+    <w:p>
+      <w:pPr>
+        <w:pBdr>
+          <w:top w:val="nil"/>
+          <w:left w:val="nil"/>
+          <w:bottom w:val="nil"/>
+          <w:right w:val="nil"/>
+          <w:between w:val="nil"/>
+        </w:pBdr>
+        <w:jc w:val="both"/>
+        <w:rPr>
+          <w:rFonts w:ascii="Arial" w:eastAsia="Arial" w:hAnsi="Arial" w:cs="Arial"/>
+          <w:b/>
+          <w:color w:val="000000"/>
+        </w:rPr>
+      </w:pPr>
+    </w:p>
+    <w:p>
+      <w:pPr>
+        <w:pBdr>
+          <w:top w:val="nil"/>
+          <w:left w:val="nil"/>
+          <w:bottom w:val="nil"/>
+          <w:right w:val="nil"/>
+          <w:between w:val="nil"/>
+        </w:pBdr>
+        <w:jc w:val="both"/>
+        <w:rPr>
+          <w:rFonts w:ascii="Arial" w:eastAsia="Arial" w:hAnsi="Arial" w:cs="Arial"/>
+          <w:b/>
+          <w:color w:val="000000"/>
+        </w:rPr>
+      </w:pPr>
+    </w:p>
+    <w:p>
+      <w:pPr>
+        <w:pBdr>
+          <w:top w:val="nil"/>
+          <w:left w:val="nil"/>
+          <w:bottom w:val="nil"/>
+          <w:right w:val="nil"/>
+          <w:between w:val="nil"/>
+        </w:pBdr>
+        <w:jc w:val="both"/>
+        <w:rPr>
+          <w:rFonts w:ascii="Arial" w:eastAsia="Arial" w:hAnsi="Arial" w:cs="Arial"/>
+          <w:b/>
+          <w:color w:val="000000"/>
+        </w:rPr>
+      </w:pPr>
+    </w:p>
+    <w:p>
+      <w:pPr>
+        <w:pBdr>
+          <w:top w:val="nil"/>
+          <w:left w:val="nil"/>
+          <w:bottom w:val="nil"/>
+          <w:right w:val="nil"/>
+          <w:between w:val="nil"/>
+        </w:pBdr>
+        <w:jc w:val="both"/>
+        <w:rPr>
+          <w:rFonts w:ascii="Arial" w:eastAsia="Arial" w:hAnsi="Arial" w:cs="Arial"/>
+          <w:b/>
+          <w:color w:val="000000"/>
+        </w:rPr>
+      </w:pPr>
+    </w:p>
+    <w:p>
+      <w:pPr>
+        <w:pBdr>
+          <w:top w:val="nil"/>
+          <w:left w:val="nil"/>
+          <w:bottom w:val="nil"/>
+          <w:right w:val="nil"/>
+          <w:between w:val="nil"/>
+        </w:pBdr>
+        <w:jc w:val="both"/>
+        <w:rPr>
+          <w:rFonts w:ascii="Arial" w:eastAsia="Arial" w:hAnsi="Arial" w:cs="Arial"/>
+          <w:b/>
+          <w:color w:val="000000"/>
+        </w:rPr>
+      </w:pPr>
+    </w:p>
+    <w:p>
+      <w:pPr>
+        <w:pBdr>
+          <w:top w:val="nil"/>
+          <w:left w:val="nil"/>
+          <w:bottom w:val="nil"/>
+          <w:right w:val="nil"/>
+          <w:between w:val="nil"/>
+        </w:pBdr>
+        <w:jc w:val="both"/>
+        <w:rPr>
+          <w:rFonts w:ascii="Arial" w:eastAsia="Arial" w:hAnsi="Arial" w:cs="Arial"/>
+          <w:b/>
+          <w:color w:val="000000"/>
+        </w:rPr>
+      </w:pPr>
+    </w:p>
+    <w:p>
+      <w:pPr>
+        <w:pBdr>
+          <w:top w:val="nil"/>
+          <w:left w:val="nil"/>
+          <w:bottom w:val="nil"/>
+          <w:right w:val="nil"/>
+          <w:between w:val="nil"/>
+        </w:pBdr>
+        <w:jc w:val="both"/>
+        <w:rPr>
+          <w:rFonts w:ascii="Arial" w:eastAsia="Arial" w:hAnsi="Arial" w:cs="Arial"/>
+          <w:b/>
+          <w:color w:val="000000"/>
+        </w:rPr>
+      </w:pPr>
+    </w:p>
+    <w:p>
+      <w:pPr>
+        <w:ind w:left="360"/>
+        <w:jc w:val="center"/>
+        <w:rPr>
+          <w:rFonts w:ascii="Arial" w:eastAsia="Arial" w:hAnsi="Arial" w:cs="Arial"/>
+          <w:b/>
+          <w:sz w:val="16"/>
+          <w:szCs w:val="16"/>
+        </w:rPr>
+      </w:pPr>
+      <w:r>
+        <w:rPr>
+          <w:rFonts w:ascii="Arial" w:eastAsia="Arial" w:hAnsi="Arial" w:cs="Arial"/>
+          <w:b/>
+          <w:sz w:val="16"/>
+          <w:szCs w:val="16"/>
+        </w:rPr>
+        <w:lastRenderedPageBreak/>
+        <w:t>Tabla 2: Búsqueda Tabú con características</w:t>
+      </w:r>
+    </w:p>
+    <w:p>
+      <w:pPr>
+        <w:jc w:val="both"/>
+        <w:rPr>
+          <w:rFonts w:ascii="Arial" w:eastAsia="Arial" w:hAnsi="Arial" w:cs="Arial"/>
+        </w:rPr>
+      </w:pPr>
+      <w:r>
+        <w:rPr>
+          <w:rFonts w:ascii="Arial" w:eastAsia="Arial" w:hAnsi="Arial" w:cs="Arial"/>
           <w:noProof/>
         </w:rPr>
         <w:drawing>
-          <wp:anchor distT="0" distB="0" distL="114300" distR="114300" simplePos="0" relativeHeight="251659264" behindDoc="0" locked="0" layoutInCell="1" hidden="0" allowOverlap="1">
+          <wp:anchor distT="0" distB="0" distL="114300" distR="114300" simplePos="0" relativeHeight="251664384" behindDoc="0" locked="0" layoutInCell="1" allowOverlap="1">
             <wp:simplePos x="0" y="0"/>
             <wp:positionH relativeFrom="column">
-              <wp:posOffset>-537209</wp:posOffset>
+              <wp:posOffset>-545465</wp:posOffset>
             </wp:positionH>
             <wp:positionV relativeFrom="paragraph">
-              <wp:posOffset>577850</wp:posOffset>
+              <wp:posOffset>66040</wp:posOffset>
             </wp:positionV>
-            <wp:extent cx="6753860" cy="2484120"/>
+            <wp:extent cx="7089140" cy="2535555"/>
             <wp:effectExtent l="0" t="0" r="0" b="0"/>
-            <wp:wrapSquare wrapText="bothSides" distT="0" distB="0" distL="114300" distR="114300"/>
-            <wp:docPr id="3082" name="image2.png"/>
-            <wp:cNvGraphicFramePr/>
+            <wp:wrapSquare wrapText="bothSides"/>
+            <wp:docPr id="2" name="Imagen 2"/>
+            <wp:cNvGraphicFramePr>
+              <a:graphicFrameLocks xmlns:a="http://schemas.openxmlformats.org/drawingml/2006/main" noChangeAspect="1"/>
+            </wp:cNvGraphicFramePr>
             <a:graphic xmlns:a="http://schemas.openxmlformats.org/drawingml/2006/main">
               <a:graphicData uri="http://schemas.openxmlformats.org/drawingml/2006/picture">
                 <pic:pic xmlns:pic="http://schemas.openxmlformats.org/drawingml/2006/picture">
                   <pic:nvPicPr>
-                    <pic:cNvPr id="0" name="image2.png"/>
-                    <pic:cNvPicPr preferRelativeResize="0"/>
+                    <pic:cNvPr id="0" name=""/>
+                    <pic:cNvPicPr/>
                   </pic:nvPicPr>
-                  <pic:blipFill>
-                    <a:blip r:embed="rId13"/>
-                    <a:srcRect l="6369" t="23633" r="5880" b="23524"/>
-                    <a:stretch>
-                      <a:fillRect/>
-                    </a:stretch>
+                  <pic:blipFill rotWithShape="1">
+                    <a:blip r:embed="rId13">
+                      <a:extLst>
+                        <a:ext uri="{28A0092B-C50C-407E-A947-70E740481C1C}">
+                          <a14:useLocalDpi xmlns:a14="http://schemas.microsoft.com/office/drawing/2010/main" val="0"/>
+                        </a:ext>
+                      </a:extLst>
+                    </a:blip>
+                    <a:srcRect l="9538" t="21343" r="4923" b="28855"/>
+                    <a:stretch/>
                   </pic:blipFill>
-                  <pic:spPr>
+                  <pic:spPr bwMode="auto">
                     <a:xfrm>
                       <a:off x="0" y="0"/>
-                      <a:ext cx="6753860" cy="2484120"/>
+                      <a:ext cx="7089140" cy="2535555"/>
                     </a:xfrm>
                     <a:prstGeom prst="rect">
                       <a:avLst/>
                     </a:prstGeom>
-                    <a:ln/>
+                    <a:ln>
+                      <a:noFill/>
+                    </a:ln>
+                    <a:extLst>
+                      <a:ext uri="{53640926-AAD7-44D8-BBD7-CCE9431645EC}">
+                        <a14:shadowObscured xmlns:a14="http://schemas.microsoft.com/office/drawing/2010/main"/>
+                      </a:ext>
+                    </a:extLst>
                   </pic:spPr>
                 </pic:pic>
               </a:graphicData>
             </a:graphic>
+            <wp14:sizeRelH relativeFrom="page">
+              <wp14:pctWidth>0</wp14:pctWidth>
+            </wp14:sizeRelH>
+            <wp14:sizeRelV relativeFrom="page">
+              <wp14:pctHeight>0</wp14:pctHeight>
+            </wp14:sizeRelV>
           </wp:anchor>
         </w:drawing>
       </w:r>
     </w:p>
     <w:p>
       <w:pPr>
-        <w:ind w:left="360"/>
-        <w:jc w:val="center"/>
-        <w:rPr>
-          <w:rFonts w:ascii="Arial" w:eastAsia="Arial" w:hAnsi="Arial" w:cs="Arial"/>
-          <w:b/>
-          <w:sz w:val="16"/>
-          <w:szCs w:val="16"/>
-        </w:rPr>
-      </w:pPr>
-      <w:r>
-        <w:rPr>
-          <w:rFonts w:ascii="Arial" w:eastAsia="Arial" w:hAnsi="Arial" w:cs="Arial"/>
-          <w:b/>
-          <w:sz w:val="16"/>
-          <w:szCs w:val="16"/>
-        </w:rPr>
-        <w:t>Tabla 2: Búsqueda Tabú con características</w:t>
-      </w:r>
-    </w:p>
-    <w:p>
-      <w:pPr>
-        <w:jc w:val="both"/>
-        <w:rPr>
-          <w:rFonts w:ascii="Arial" w:eastAsia="Arial" w:hAnsi="Arial" w:cs="Arial"/>
-        </w:rPr>
-      </w:pPr>
-    </w:p>
-    <w:p>
-      <w:pPr>
         <w:jc w:val="both"/>
         <w:rPr>
           <w:rFonts w:ascii="Arial" w:eastAsia="Arial" w:hAnsi="Arial" w:cs="Arial"/>
@@ -952,14 +1125,7 @@
           <w:rFonts w:ascii="Arial" w:eastAsia="Arial" w:hAnsi="Arial" w:cs="Arial"/>
           <w:b/>
         </w:rPr>
-        <w:t xml:space="preserve">Búsqueda </w:t>
-      </w:r>
-      <w:r>
-        <w:rPr>
-          <w:rFonts w:ascii="Arial" w:eastAsia="Arial" w:hAnsi="Arial" w:cs="Arial"/>
-          <w:b/>
-        </w:rPr>
-        <w:t xml:space="preserve">Tabú con características </w:t>
+        <w:t xml:space="preserve">Búsqueda Tabú con características </w:t>
       </w:r>
       <w:r>
         <w:rPr>
@@ -987,27 +1153,92 @@
           <w:rFonts w:ascii="Arial" w:eastAsia="Arial" w:hAnsi="Arial" w:cs="Arial"/>
           <w:b/>
         </w:rPr>
-        <w:t>B</w:t>
-      </w:r>
-      <w:r>
-        <w:rPr>
-          <w:rFonts w:ascii="Arial" w:eastAsia="Arial" w:hAnsi="Arial" w:cs="Arial"/>
-          <w:b/>
-        </w:rPr>
-        <w:t xml:space="preserve">úsqueda Tabú con características </w:t>
-      </w:r>
-      <w:r>
-        <w:rPr>
-          <w:rFonts w:ascii="Arial" w:eastAsia="Arial" w:hAnsi="Arial" w:cs="Arial"/>
-        </w:rPr>
-        <w:t xml:space="preserve">fué la de menor rendimiento, con una Tasa de éxito igual a la </w:t>
-      </w:r>
-      <w:r>
-        <w:rPr>
-          <w:rFonts w:ascii="Arial" w:eastAsia="Arial" w:hAnsi="Arial" w:cs="Arial"/>
-          <w:b/>
-        </w:rPr>
-        <w:t>Búsqueda Tabú.</w:t>
+        <w:t xml:space="preserve">Búsqueda Tabú con características </w:t>
+      </w:r>
+      <w:r>
+        <w:rPr>
+          <w:rFonts w:ascii="Arial" w:eastAsia="Arial" w:hAnsi="Arial" w:cs="Arial"/>
+        </w:rPr>
+        <w:t xml:space="preserve">fué la de menor rendimiento, con una </w:t>
+      </w:r>
+      <w:r>
+        <w:rPr>
+          <w:rFonts w:ascii="Arial" w:eastAsia="Arial" w:hAnsi="Arial" w:cs="Arial"/>
+          <w:b/>
+        </w:rPr>
+        <w:t>Tasa de éxito</w:t>
+      </w:r>
+      <w:r>
+        <w:rPr>
+          <w:rFonts w:ascii="Arial" w:eastAsia="Arial" w:hAnsi="Arial" w:cs="Arial"/>
+        </w:rPr>
+        <w:t xml:space="preserve"> </w:t>
+      </w:r>
+      <w:r>
+        <w:rPr>
+          <w:rFonts w:ascii="Arial" w:eastAsia="Arial" w:hAnsi="Arial" w:cs="Arial"/>
+        </w:rPr>
+        <w:t xml:space="preserve">del 68%, casi igual a la </w:t>
+      </w:r>
+      <w:r>
+        <w:rPr>
+          <w:rFonts w:ascii="Arial" w:eastAsia="Arial" w:hAnsi="Arial" w:cs="Arial"/>
+          <w:b/>
+        </w:rPr>
+        <w:t>Tasa de éxito</w:t>
+      </w:r>
+      <w:r>
+        <w:rPr>
+          <w:rFonts w:ascii="Arial" w:eastAsia="Arial" w:hAnsi="Arial" w:cs="Arial"/>
+        </w:rPr>
+        <w:t xml:space="preserve"> del </w:t>
+      </w:r>
+      <w:r>
+        <w:rPr>
+          <w:rFonts w:ascii="Arial" w:eastAsia="Arial" w:hAnsi="Arial" w:cs="Arial"/>
+          <w:b/>
+        </w:rPr>
+        <w:t>HC</w:t>
+      </w:r>
+      <w:r>
+        <w:rPr>
+          <w:rFonts w:ascii="Arial" w:eastAsia="Arial" w:hAnsi="Arial" w:cs="Arial"/>
+        </w:rPr>
+        <w:t xml:space="preserve"> pero muy por debajo de las </w:t>
+      </w:r>
+      <w:r>
+        <w:rPr>
+          <w:rFonts w:ascii="Arial" w:eastAsia="Arial" w:hAnsi="Arial" w:cs="Arial"/>
+          <w:b/>
+        </w:rPr>
+        <w:t>Búsqueda Tabú</w:t>
+      </w:r>
+      <w:r>
+        <w:rPr>
+          <w:rFonts w:ascii="Arial" w:eastAsia="Arial" w:hAnsi="Arial" w:cs="Arial"/>
+          <w:b/>
+        </w:rPr>
+        <w:t xml:space="preserve"> </w:t>
+      </w:r>
+      <w:r>
+        <w:rPr>
+          <w:rFonts w:ascii="Arial" w:eastAsia="Arial" w:hAnsi="Arial" w:cs="Arial"/>
+        </w:rPr>
+        <w:t>y</w:t>
+      </w:r>
+      <w:r>
+        <w:rPr>
+          <w:rFonts w:ascii="Arial" w:eastAsia="Arial" w:hAnsi="Arial" w:cs="Arial"/>
+          <w:b/>
+        </w:rPr>
+        <w:t xml:space="preserve"> RS</w:t>
+      </w:r>
+      <w:r>
+        <w:rPr>
+          <w:rFonts w:ascii="Arial" w:eastAsia="Arial" w:hAnsi="Arial" w:cs="Arial"/>
+          <w:b/>
+        </w:rPr>
+        <w:t>.</w:t>
       </w:r>
     </w:p>
     <w:p>
@@ -1034,13 +1265,7 @@
         <w:rPr>
           <w:rFonts w:ascii="Arial" w:eastAsia="Arial" w:hAnsi="Arial" w:cs="Arial"/>
         </w:rPr>
-        <w:t xml:space="preserve"> que se debió cambiar para este algoritmo por su naturaleza diferente (Manej</w:t>
-      </w:r>
-      <w:r>
-        <w:rPr>
-          <w:rFonts w:ascii="Arial" w:eastAsia="Arial" w:hAnsi="Arial" w:cs="Arial"/>
-        </w:rPr>
-        <w:t xml:space="preserve">o de la lista tabú con características), aunque se modificó el </w:t>
+        <w:t xml:space="preserve"> que se debió cambiar para este algoritmo por su naturaleza diferente (Manejo de la lista tabú con características), aunque se modificó el </w:t>
       </w:r>
       <w:r>
         <w:rPr>
@@ -1160,53 +1385,405 @@
         </w:rPr>
         <w:t>Tweaks.</w:t>
       </w:r>
-      <w:r>
-        <w:rPr>
+    </w:p>
+    <w:p>
+      <w:pPr>
+        <w:jc w:val="both"/>
+        <w:rPr>
+          <w:rFonts w:ascii="Arial" w:eastAsia="Arial" w:hAnsi="Arial" w:cs="Arial"/>
+          <w:b/>
+        </w:rPr>
+      </w:pPr>
+    </w:p>
+    <w:p>
+      <w:pPr>
+        <w:jc w:val="both"/>
+        <w:rPr>
+          <w:rFonts w:ascii="Arial" w:eastAsia="Arial" w:hAnsi="Arial" w:cs="Arial"/>
+          <w:b/>
+        </w:rPr>
+      </w:pPr>
+    </w:p>
+    <w:p>
+      <w:pPr>
+        <w:jc w:val="both"/>
+        <w:rPr>
+          <w:rFonts w:ascii="Arial" w:eastAsia="Arial" w:hAnsi="Arial" w:cs="Arial"/>
+          <w:b/>
+        </w:rPr>
+      </w:pPr>
+    </w:p>
+    <w:p>
+      <w:pPr>
+        <w:jc w:val="both"/>
+        <w:rPr>
+          <w:rFonts w:ascii="Arial" w:eastAsia="Arial" w:hAnsi="Arial" w:cs="Arial"/>
+          <w:b/>
+        </w:rPr>
+      </w:pPr>
+    </w:p>
+    <w:p>
+      <w:pPr>
+        <w:jc w:val="both"/>
+        <w:rPr>
+          <w:rFonts w:ascii="Arial" w:eastAsia="Arial" w:hAnsi="Arial" w:cs="Arial"/>
+          <w:b/>
+        </w:rPr>
+      </w:pPr>
+    </w:p>
+    <w:p>
+      <w:pPr>
+        <w:jc w:val="both"/>
+        <w:rPr>
+          <w:rFonts w:ascii="Arial" w:eastAsia="Arial" w:hAnsi="Arial" w:cs="Arial"/>
+          <w:b/>
+        </w:rPr>
+      </w:pPr>
+    </w:p>
+    <w:p>
+      <w:pPr>
+        <w:jc w:val="both"/>
+        <w:rPr>
+          <w:rFonts w:ascii="Arial" w:eastAsia="Arial" w:hAnsi="Arial" w:cs="Arial"/>
+          <w:b/>
+        </w:rPr>
+      </w:pPr>
+    </w:p>
+    <w:p>
+      <w:pPr>
+        <w:jc w:val="center"/>
+        <w:rPr>
+          <w:rFonts w:ascii="Arial" w:eastAsia="Arial" w:hAnsi="Arial" w:cs="Arial"/>
+          <w:b/>
+          <w:sz w:val="16"/>
+          <w:szCs w:val="16"/>
+        </w:rPr>
+      </w:pPr>
+      <w:r>
+        <w:rPr>
+          <w:rFonts w:ascii="Arial" w:eastAsia="Arial" w:hAnsi="Arial" w:cs="Arial"/>
+          <w:b/>
+          <w:sz w:val="16"/>
+          <w:szCs w:val="16"/>
+        </w:rPr>
+        <w:lastRenderedPageBreak/>
+        <w:t>Tabla 3: Prueba de parámetros – Número de Tweaks</w:t>
+      </w:r>
+    </w:p>
+    <w:p>
+      <w:pPr>
+        <w:ind w:left="-709"/>
+        <w:jc w:val="both"/>
+        <w:rPr>
+          <w:rFonts w:ascii="Arial" w:eastAsia="Arial" w:hAnsi="Arial" w:cs="Arial"/>
+        </w:rPr>
+      </w:pPr>
+      <w:r>
+        <w:rPr>
+          <w:rFonts w:ascii="Arial" w:eastAsia="Arial" w:hAnsi="Arial" w:cs="Arial"/>
           <w:noProof/>
         </w:rPr>
         <w:drawing>
-          <wp:anchor distT="0" distB="0" distL="114300" distR="114300" simplePos="0" relativeHeight="251660288" behindDoc="0" locked="0" layoutInCell="1" hidden="0" allowOverlap="1">
-            <wp:simplePos x="0" y="0"/>
-            <wp:positionH relativeFrom="column">
-              <wp:posOffset>-131444</wp:posOffset>
-            </wp:positionH>
-            <wp:positionV relativeFrom="paragraph">
-              <wp:posOffset>815339</wp:posOffset>
-            </wp:positionV>
-            <wp:extent cx="6124575" cy="2216785"/>
-            <wp:effectExtent l="0" t="0" r="0" b="0"/>
-            <wp:wrapSquare wrapText="bothSides" distT="0" distB="0" distL="114300" distR="114300"/>
-            <wp:docPr id="3081" name="image4.png"/>
-            <wp:cNvGraphicFramePr/>
+          <wp:inline distT="0" distB="0" distL="0" distR="0" wp14:anchorId="64524071" wp14:editId="427F2E81">
+            <wp:extent cx="6840747" cy="2449902"/>
+            <wp:effectExtent l="0" t="0" r="0" b="7620"/>
+            <wp:docPr id="3" name="Imagen 3"/>
+            <wp:cNvGraphicFramePr>
+              <a:graphicFrameLocks xmlns:a="http://schemas.openxmlformats.org/drawingml/2006/main" noChangeAspect="1"/>
+            </wp:cNvGraphicFramePr>
             <a:graphic xmlns:a="http://schemas.openxmlformats.org/drawingml/2006/main">
               <a:graphicData uri="http://schemas.openxmlformats.org/drawingml/2006/picture">
                 <pic:pic xmlns:pic="http://schemas.openxmlformats.org/drawingml/2006/picture">
                   <pic:nvPicPr>
-                    <pic:cNvPr id="0" name="image4.png"/>
-                    <pic:cNvPicPr preferRelativeResize="0"/>
+                    <pic:cNvPr id="0" name=""/>
+                    <pic:cNvPicPr/>
                   </pic:nvPicPr>
-                  <pic:blipFill>
-                    <a:blip r:embed="rId14"/>
-                    <a:srcRect l="6564" t="23523" r="6954" b="23523"/>
-                    <a:stretch>
-                      <a:fillRect/>
-                    </a:stretch>
+                  <pic:blipFill rotWithShape="1">
+                    <a:blip r:embed="rId14" cstate="print">
+                      <a:extLst>
+                        <a:ext uri="{28A0092B-C50C-407E-A947-70E740481C1C}">
+                          <a14:useLocalDpi xmlns:a14="http://schemas.microsoft.com/office/drawing/2010/main" val="0"/>
+                        </a:ext>
+                      </a:extLst>
+                    </a:blip>
+                    <a:srcRect l="9862" t="21370" r="5385" b="29022"/>
+                    <a:stretch/>
                   </pic:blipFill>
-                  <pic:spPr>
+                  <pic:spPr bwMode="auto">
                     <a:xfrm>
                       <a:off x="0" y="0"/>
-                      <a:ext cx="6124575" cy="2216785"/>
+                      <a:ext cx="6848074" cy="2452526"/>
                     </a:xfrm>
                     <a:prstGeom prst="rect">
                       <a:avLst/>
                     </a:prstGeom>
-                    <a:ln/>
+                    <a:ln>
+                      <a:noFill/>
+                    </a:ln>
+                    <a:extLst>
+                      <a:ext uri="{53640926-AAD7-44D8-BBD7-CCE9431645EC}">
+                        <a14:shadowObscured xmlns:a14="http://schemas.microsoft.com/office/drawing/2010/main"/>
+                      </a:ext>
+                    </a:extLst>
                   </pic:spPr>
                 </pic:pic>
               </a:graphicData>
             </a:graphic>
-          </wp:anchor>
+          </wp:inline>
         </w:drawing>
+      </w:r>
+    </w:p>
+    <w:p>
+      <w:pPr>
+        <w:jc w:val="both"/>
+        <w:rPr>
+          <w:rFonts w:ascii="Arial" w:eastAsia="Arial" w:hAnsi="Arial" w:cs="Arial"/>
+        </w:rPr>
+      </w:pPr>
+    </w:p>
+    <w:p>
+      <w:pPr>
+        <w:jc w:val="both"/>
+        <w:rPr>
+          <w:rFonts w:ascii="Arial" w:eastAsia="Arial" w:hAnsi="Arial" w:cs="Arial"/>
+        </w:rPr>
+      </w:pPr>
+      <w:r>
+        <w:rPr>
+          <w:rFonts w:ascii="Arial" w:eastAsia="Arial" w:hAnsi="Arial" w:cs="Arial"/>
+        </w:rPr>
+        <w:t xml:space="preserve">Al aumentar el número de </w:t>
+      </w:r>
+      <w:r>
+        <w:rPr>
+          <w:rFonts w:ascii="Arial" w:eastAsia="Arial" w:hAnsi="Arial" w:cs="Arial"/>
+          <w:b/>
+        </w:rPr>
+        <w:t xml:space="preserve">Tweaks – n, </w:t>
+      </w:r>
+      <w:r>
+        <w:rPr>
+          <w:rFonts w:ascii="Arial" w:eastAsia="Arial" w:hAnsi="Arial" w:cs="Arial"/>
+        </w:rPr>
+        <w:t xml:space="preserve">la </w:t>
+      </w:r>
+      <w:r>
+        <w:rPr>
+          <w:rFonts w:ascii="Arial" w:eastAsia="Arial" w:hAnsi="Arial" w:cs="Arial"/>
+          <w:b/>
+        </w:rPr>
+        <w:t>Búsqueda Tabú con características</w:t>
+      </w:r>
+      <w:r>
+        <w:rPr>
+          <w:rFonts w:ascii="Arial" w:eastAsia="Arial" w:hAnsi="Arial" w:cs="Arial"/>
+        </w:rPr>
+        <w:t xml:space="preserve"> bajo de </w:t>
+      </w:r>
+      <w:r>
+        <w:rPr>
+          <w:rFonts w:ascii="Arial" w:eastAsia="Arial" w:hAnsi="Arial" w:cs="Arial"/>
+        </w:rPr>
+        <w:t>rendimiento y llegó</w:t>
+      </w:r>
+      <w:r>
+        <w:rPr>
+          <w:rFonts w:ascii="Arial" w:eastAsia="Arial" w:hAnsi="Arial" w:cs="Arial"/>
+        </w:rPr>
+        <w:t xml:space="preserve"> a una </w:t>
+      </w:r>
+      <w:r>
+        <w:rPr>
+          <w:rFonts w:ascii="Arial" w:eastAsia="Arial" w:hAnsi="Arial" w:cs="Arial"/>
+          <w:b/>
+        </w:rPr>
+        <w:t>Tasa de éxito</w:t>
+      </w:r>
+      <w:r>
+        <w:rPr>
+          <w:rFonts w:ascii="Arial" w:eastAsia="Arial" w:hAnsi="Arial" w:cs="Arial"/>
+        </w:rPr>
+        <w:t xml:space="preserve"> del 60.7%</w:t>
+      </w:r>
+      <w:r>
+        <w:rPr>
+          <w:rFonts w:ascii="Arial" w:eastAsia="Arial" w:hAnsi="Arial" w:cs="Arial"/>
+        </w:rPr>
+        <w:t xml:space="preserve">. La </w:t>
+      </w:r>
+      <w:r>
+        <w:rPr>
+          <w:rFonts w:ascii="Arial" w:eastAsia="Arial" w:hAnsi="Arial" w:cs="Arial"/>
+          <w:b/>
+        </w:rPr>
+        <w:t xml:space="preserve">Búsqueda Tabú </w:t>
+      </w:r>
+      <w:r>
+        <w:rPr>
+          <w:rFonts w:ascii="Arial" w:eastAsia="Arial" w:hAnsi="Arial" w:cs="Arial"/>
+        </w:rPr>
+        <w:t>también bajo</w:t>
+      </w:r>
+      <w:r>
+        <w:rPr>
+          <w:rFonts w:ascii="Arial" w:eastAsia="Arial" w:hAnsi="Arial" w:cs="Arial"/>
+        </w:rPr>
+        <w:t xml:space="preserve"> su </w:t>
+      </w:r>
+      <w:r>
+        <w:rPr>
+          <w:rFonts w:ascii="Arial" w:eastAsia="Arial" w:hAnsi="Arial" w:cs="Arial"/>
+          <w:b/>
+        </w:rPr>
+        <w:t xml:space="preserve">Tasa de éxito, </w:t>
+      </w:r>
+      <w:r>
+        <w:rPr>
+          <w:rFonts w:ascii="Arial" w:eastAsia="Arial" w:hAnsi="Arial" w:cs="Arial"/>
+        </w:rPr>
+        <w:t>pero muy poco</w:t>
+      </w:r>
+      <w:r>
+        <w:rPr>
+          <w:rFonts w:ascii="Arial" w:eastAsia="Arial" w:hAnsi="Arial" w:cs="Arial"/>
+        </w:rPr>
+        <w:t>.</w:t>
+      </w:r>
+    </w:p>
+    <w:p>
+      <w:pPr>
+        <w:jc w:val="both"/>
+        <w:rPr>
+          <w:rFonts w:ascii="Arial" w:eastAsia="Arial" w:hAnsi="Arial" w:cs="Arial"/>
+        </w:rPr>
+      </w:pPr>
+      <w:r>
+        <w:rPr>
+          <w:rFonts w:ascii="Arial" w:eastAsia="Arial" w:hAnsi="Arial" w:cs="Arial"/>
+        </w:rPr>
+        <w:t>También se aumentaron el número de evaluaciones a un</w:t>
+      </w:r>
+      <w:r>
+        <w:rPr>
+          <w:rFonts w:ascii="Arial" w:eastAsia="Arial" w:hAnsi="Arial" w:cs="Arial"/>
+        </w:rPr>
+        <w:t xml:space="preserve"> número de 10.000 lo que aumentó un poco</w:t>
+      </w:r>
+      <w:r>
+        <w:rPr>
+          <w:rFonts w:ascii="Arial" w:eastAsia="Arial" w:hAnsi="Arial" w:cs="Arial"/>
+        </w:rPr>
+        <w:t xml:space="preserve"> la Tasa de éxito de la </w:t>
+      </w:r>
+      <w:r>
+        <w:rPr>
+          <w:rFonts w:ascii="Arial" w:eastAsia="Arial" w:hAnsi="Arial" w:cs="Arial"/>
+          <w:b/>
+        </w:rPr>
+        <w:t xml:space="preserve">Búsqueda Tabú con características </w:t>
+      </w:r>
+      <w:r>
+        <w:rPr>
+          <w:rFonts w:ascii="Arial" w:eastAsia="Arial" w:hAnsi="Arial" w:cs="Arial"/>
+        </w:rPr>
+        <w:t>a casi 61.53</w:t>
+      </w:r>
+      <w:r>
+        <w:rPr>
+          <w:rFonts w:ascii="Arial" w:eastAsia="Arial" w:hAnsi="Arial" w:cs="Arial"/>
+        </w:rPr>
+        <w:t xml:space="preserve">%, la </w:t>
+      </w:r>
+      <w:r>
+        <w:rPr>
+          <w:rFonts w:ascii="Arial" w:eastAsia="Arial" w:hAnsi="Arial" w:cs="Arial"/>
+          <w:b/>
+        </w:rPr>
+        <w:t xml:space="preserve">Búsqueda Tabú </w:t>
+      </w:r>
+      <w:r>
+        <w:rPr>
+          <w:rFonts w:ascii="Arial" w:eastAsia="Arial" w:hAnsi="Arial" w:cs="Arial"/>
+        </w:rPr>
+        <w:t>no obtuvo mejoras</w:t>
+      </w:r>
+      <w:r>
+        <w:rPr>
+          <w:rFonts w:ascii="Arial" w:eastAsia="Arial" w:hAnsi="Arial" w:cs="Arial"/>
+        </w:rPr>
+        <w:t xml:space="preserve"> </w:t>
+      </w:r>
+      <w:r>
+        <w:rPr>
+          <w:rFonts w:ascii="Arial" w:eastAsia="Arial" w:hAnsi="Arial" w:cs="Arial"/>
+        </w:rPr>
+        <w:t xml:space="preserve">y </w:t>
+      </w:r>
+      <w:r>
+        <w:rPr>
+          <w:rFonts w:ascii="Arial" w:eastAsia="Arial" w:hAnsi="Arial" w:cs="Arial"/>
+        </w:rPr>
+        <w:t xml:space="preserve">los algoritmos </w:t>
+      </w:r>
+      <w:r>
+        <w:rPr>
+          <w:rFonts w:ascii="Arial" w:eastAsia="Arial" w:hAnsi="Arial" w:cs="Arial"/>
+          <w:b/>
+        </w:rPr>
+        <w:t>HC</w:t>
+      </w:r>
+      <w:r>
+        <w:rPr>
+          <w:rFonts w:ascii="Arial" w:eastAsia="Arial" w:hAnsi="Arial" w:cs="Arial"/>
+        </w:rPr>
+        <w:t xml:space="preserve"> y </w:t>
+      </w:r>
+      <w:r>
+        <w:rPr>
+          <w:rFonts w:ascii="Arial" w:eastAsia="Arial" w:hAnsi="Arial" w:cs="Arial"/>
+          <w:b/>
+        </w:rPr>
+        <w:t>R</w:t>
+      </w:r>
+      <w:r>
+        <w:rPr>
+          <w:rFonts w:ascii="Arial" w:eastAsia="Arial" w:hAnsi="Arial" w:cs="Arial"/>
+          <w:b/>
+        </w:rPr>
+        <w:t>S</w:t>
+      </w:r>
+      <w:r>
+        <w:rPr>
+          <w:rFonts w:ascii="Arial" w:eastAsia="Arial" w:hAnsi="Arial" w:cs="Arial"/>
+          <w:b/>
+        </w:rPr>
+        <w:t xml:space="preserve"> </w:t>
+      </w:r>
+      <w:r>
+        <w:rPr>
+          <w:rFonts w:ascii="Arial" w:eastAsia="Arial" w:hAnsi="Arial" w:cs="Arial"/>
+        </w:rPr>
+        <w:t xml:space="preserve">aumentaron su </w:t>
+      </w:r>
+      <w:r>
+        <w:rPr>
+          <w:rFonts w:ascii="Arial" w:eastAsia="Arial" w:hAnsi="Arial" w:cs="Arial"/>
+          <w:b/>
+        </w:rPr>
+        <w:t>tasa de é</w:t>
+      </w:r>
+      <w:r>
+        <w:rPr>
+          <w:rFonts w:ascii="Arial" w:eastAsia="Arial" w:hAnsi="Arial" w:cs="Arial"/>
+          <w:b/>
+        </w:rPr>
+        <w:t>xito</w:t>
+      </w:r>
+      <w:r>
+        <w:rPr>
+          <w:rFonts w:ascii="Arial" w:eastAsia="Arial" w:hAnsi="Arial" w:cs="Arial"/>
+        </w:rPr>
+        <w:t xml:space="preserve"> de manera notable.</w:t>
       </w:r>
     </w:p>
     <w:p>
@@ -1226,241 +1803,63 @@
           <w:sz w:val="16"/>
           <w:szCs w:val="16"/>
         </w:rPr>
-        <w:t>Tabla 3: Prueba de parámetros – Número de Tweaks</w:t>
-      </w:r>
-    </w:p>
-    <w:p>
-      <w:pPr>
-        <w:jc w:val="both"/>
-        <w:rPr>
-          <w:rFonts w:ascii="Arial" w:eastAsia="Arial" w:hAnsi="Arial" w:cs="Arial"/>
-        </w:rPr>
-      </w:pPr>
-    </w:p>
-    <w:p>
-      <w:pPr>
-        <w:jc w:val="both"/>
-        <w:rPr>
-          <w:rFonts w:ascii="Arial" w:eastAsia="Arial" w:hAnsi="Arial" w:cs="Arial"/>
-        </w:rPr>
-      </w:pPr>
-      <w:r>
-        <w:rPr>
-          <w:rFonts w:ascii="Arial" w:eastAsia="Arial" w:hAnsi="Arial" w:cs="Arial"/>
-        </w:rPr>
-        <w:t xml:space="preserve">Al aumentar el número de </w:t>
-      </w:r>
-      <w:r>
-        <w:rPr>
-          <w:rFonts w:ascii="Arial" w:eastAsia="Arial" w:hAnsi="Arial" w:cs="Arial"/>
-          <w:b/>
-        </w:rPr>
-        <w:t xml:space="preserve">Tweaks – n, </w:t>
-      </w:r>
-      <w:r>
-        <w:rPr>
-          <w:rFonts w:ascii="Arial" w:eastAsia="Arial" w:hAnsi="Arial" w:cs="Arial"/>
-        </w:rPr>
-        <w:t xml:space="preserve">la </w:t>
-      </w:r>
-      <w:r>
-        <w:rPr>
-          <w:rFonts w:ascii="Arial" w:eastAsia="Arial" w:hAnsi="Arial" w:cs="Arial"/>
-          <w:b/>
-        </w:rPr>
-        <w:t>Búsqueda Tabú con características</w:t>
-      </w:r>
-      <w:r>
-        <w:rPr>
-          <w:rFonts w:ascii="Arial" w:eastAsia="Arial" w:hAnsi="Arial" w:cs="Arial"/>
-        </w:rPr>
-        <w:t xml:space="preserve"> bajo de </w:t>
-      </w:r>
-      <w:r>
-        <w:rPr>
-          <w:rFonts w:ascii="Arial" w:eastAsia="Arial" w:hAnsi="Arial" w:cs="Arial"/>
-        </w:rPr>
-        <w:t xml:space="preserve">rendimiento notablemente y llegando a una </w:t>
-      </w:r>
-      <w:r>
-        <w:rPr>
-          <w:rFonts w:ascii="Arial" w:eastAsia="Arial" w:hAnsi="Arial" w:cs="Arial"/>
-          <w:b/>
-        </w:rPr>
-        <w:t>Tasa de éxito</w:t>
-      </w:r>
-      <w:r>
-        <w:rPr>
-          <w:rFonts w:ascii="Arial" w:eastAsia="Arial" w:hAnsi="Arial" w:cs="Arial"/>
-        </w:rPr>
-        <w:t xml:space="preserve"> del 23.1% que es muy baja. La </w:t>
-      </w:r>
-      <w:r>
-        <w:rPr>
-          <w:rFonts w:ascii="Arial" w:eastAsia="Arial" w:hAnsi="Arial" w:cs="Arial"/>
-          <w:b/>
-        </w:rPr>
-        <w:t xml:space="preserve">Búsqueda Tabú </w:t>
-      </w:r>
-      <w:r>
-        <w:rPr>
-          <w:rFonts w:ascii="Arial" w:eastAsia="Arial" w:hAnsi="Arial" w:cs="Arial"/>
-        </w:rPr>
-        <w:t xml:space="preserve">aumentó su </w:t>
-      </w:r>
-      <w:r>
-        <w:rPr>
-          <w:rFonts w:ascii="Arial" w:eastAsia="Arial" w:hAnsi="Arial" w:cs="Arial"/>
-          <w:b/>
-        </w:rPr>
-        <w:t xml:space="preserve">Tasa de éxito </w:t>
-      </w:r>
-      <w:r>
-        <w:rPr>
-          <w:rFonts w:ascii="Arial" w:eastAsia="Arial" w:hAnsi="Arial" w:cs="Arial"/>
-        </w:rPr>
-        <w:t>llegando al 61.53%.</w:t>
-      </w:r>
-    </w:p>
-    <w:p>
-      <w:pPr>
-        <w:jc w:val="both"/>
-        <w:rPr>
-          <w:rFonts w:ascii="Arial" w:eastAsia="Arial" w:hAnsi="Arial" w:cs="Arial"/>
-        </w:rPr>
-      </w:pPr>
-      <w:r>
-        <w:rPr>
-          <w:rFonts w:ascii="Arial" w:eastAsia="Arial" w:hAnsi="Arial" w:cs="Arial"/>
-        </w:rPr>
-        <w:t xml:space="preserve">También se aumentaron el número de evaluaciones a un número de 10.000 lo que regresó la Tasa de éxito de la </w:t>
-      </w:r>
-      <w:r>
-        <w:rPr>
-          <w:rFonts w:ascii="Arial" w:eastAsia="Arial" w:hAnsi="Arial" w:cs="Arial"/>
-          <w:b/>
-        </w:rPr>
-        <w:t>Bús</w:t>
-      </w:r>
-      <w:r>
-        <w:rPr>
-          <w:rFonts w:ascii="Arial" w:eastAsia="Arial" w:hAnsi="Arial" w:cs="Arial"/>
-          <w:b/>
-        </w:rPr>
-        <w:t xml:space="preserve">queda Tabú con características </w:t>
-      </w:r>
-      <w:r>
-        <w:rPr>
-          <w:rFonts w:ascii="Arial" w:eastAsia="Arial" w:hAnsi="Arial" w:cs="Arial"/>
-        </w:rPr>
-        <w:t xml:space="preserve">a casi 53.9%, igual que la </w:t>
-      </w:r>
-      <w:r>
-        <w:rPr>
-          <w:rFonts w:ascii="Arial" w:eastAsia="Arial" w:hAnsi="Arial" w:cs="Arial"/>
-          <w:b/>
-        </w:rPr>
-        <w:t xml:space="preserve">Búsqueda Tabú </w:t>
-      </w:r>
-      <w:r>
-        <w:rPr>
-          <w:rFonts w:ascii="Arial" w:eastAsia="Arial" w:hAnsi="Arial" w:cs="Arial"/>
-        </w:rPr>
-        <w:t xml:space="preserve">y sin sobrepasar a los algoritmos restantes. Cabe resaltar que la </w:t>
-      </w:r>
-      <w:r>
-        <w:rPr>
-          <w:rFonts w:ascii="Arial" w:eastAsia="Arial" w:hAnsi="Arial" w:cs="Arial"/>
-          <w:b/>
-        </w:rPr>
-        <w:t>Búsqueda aleatoria</w:t>
-      </w:r>
-      <w:r>
-        <w:rPr>
-          <w:rFonts w:ascii="Arial" w:eastAsia="Arial" w:hAnsi="Arial" w:cs="Arial"/>
-        </w:rPr>
-        <w:t xml:space="preserve"> obtuvo una  </w:t>
-      </w:r>
-      <w:r>
-        <w:rPr>
-          <w:rFonts w:ascii="Arial" w:eastAsia="Arial" w:hAnsi="Arial" w:cs="Arial"/>
-          <w:b/>
-        </w:rPr>
-        <w:t xml:space="preserve">Tasa de éxito </w:t>
-      </w:r>
-      <w:r>
-        <w:rPr>
-          <w:rFonts w:ascii="Arial" w:eastAsia="Arial" w:hAnsi="Arial" w:cs="Arial"/>
-        </w:rPr>
-        <w:t xml:space="preserve"> del 84%.</w:t>
-      </w:r>
-    </w:p>
-    <w:p>
-      <w:pPr>
-        <w:jc w:val="center"/>
-        <w:rPr>
-          <w:rFonts w:ascii="Arial" w:eastAsia="Arial" w:hAnsi="Arial" w:cs="Arial"/>
-          <w:b/>
-          <w:sz w:val="16"/>
-          <w:szCs w:val="16"/>
-        </w:rPr>
-      </w:pPr>
-      <w:r>
-        <w:rPr>
-          <w:rFonts w:ascii="Arial" w:eastAsia="Arial" w:hAnsi="Arial" w:cs="Arial"/>
-          <w:b/>
-          <w:sz w:val="16"/>
-          <w:szCs w:val="16"/>
-        </w:rPr>
-        <w:lastRenderedPageBreak/>
         <w:t>Tabla 4: Prueba de parámetros – 10.000 evaluaciones</w:t>
       </w:r>
-      <w:r>
-        <w:rPr>
+    </w:p>
+    <w:p>
+      <w:pPr>
+        <w:ind w:left="-567" w:firstLine="141"/>
+        <w:jc w:val="both"/>
+        <w:rPr>
+          <w:rFonts w:ascii="Cambria Math" w:eastAsia="Cambria Math" w:hAnsi="Cambria Math" w:cs="Cambria Math"/>
+        </w:rPr>
+      </w:pPr>
+      <w:r>
+        <w:rPr>
+          <w:rFonts w:ascii="Cambria Math" w:eastAsia="Cambria Math" w:hAnsi="Cambria Math" w:cs="Cambria Math"/>
           <w:noProof/>
         </w:rPr>
         <w:drawing>
-          <wp:anchor distT="0" distB="0" distL="114300" distR="114300" simplePos="0" relativeHeight="251661312" behindDoc="0" locked="0" layoutInCell="1" hidden="0" allowOverlap="1">
-            <wp:simplePos x="0" y="0"/>
-            <wp:positionH relativeFrom="column">
-              <wp:posOffset>-416559</wp:posOffset>
-            </wp:positionH>
-            <wp:positionV relativeFrom="paragraph">
-              <wp:posOffset>281940</wp:posOffset>
-            </wp:positionV>
-            <wp:extent cx="6702425" cy="2613660"/>
-            <wp:effectExtent l="0" t="0" r="0" b="0"/>
-            <wp:wrapSquare wrapText="bothSides" distT="0" distB="0" distL="114300" distR="114300"/>
-            <wp:docPr id="3076" name="image6.png"/>
-            <wp:cNvGraphicFramePr/>
+          <wp:inline distT="0" distB="0" distL="0" distR="0" wp14:anchorId="1E1D49AA" wp14:editId="25661EE9">
+            <wp:extent cx="6399549" cy="2251494"/>
+            <wp:effectExtent l="0" t="0" r="1270" b="0"/>
+            <wp:docPr id="4" name="Imagen 4"/>
+            <wp:cNvGraphicFramePr>
+              <a:graphicFrameLocks xmlns:a="http://schemas.openxmlformats.org/drawingml/2006/main" noChangeAspect="1"/>
+            </wp:cNvGraphicFramePr>
             <a:graphic xmlns:a="http://schemas.openxmlformats.org/drawingml/2006/main">
               <a:graphicData uri="http://schemas.openxmlformats.org/drawingml/2006/picture">
                 <pic:pic xmlns:pic="http://schemas.openxmlformats.org/drawingml/2006/picture">
                   <pic:nvPicPr>
-                    <pic:cNvPr id="0" name="image6.png"/>
-                    <pic:cNvPicPr preferRelativeResize="0"/>
+                    <pic:cNvPr id="0" name=""/>
+                    <pic:cNvPicPr/>
                   </pic:nvPicPr>
-                  <pic:blipFill>
+                  <pic:blipFill rotWithShape="1">
                     <a:blip r:embed="rId15"/>
-                    <a:srcRect l="6369" t="23351" r="5684" b="23698"/>
-                    <a:stretch>
-                      <a:fillRect/>
-                    </a:stretch>
+                    <a:srcRect l="9862" t="21378" r="5385" b="29041"/>
+                    <a:stretch/>
                   </pic:blipFill>
-                  <pic:spPr>
+                  <pic:spPr bwMode="auto">
                     <a:xfrm>
                       <a:off x="0" y="0"/>
-                      <a:ext cx="6702425" cy="2613660"/>
+                      <a:ext cx="6400933" cy="2251981"/>
                     </a:xfrm>
                     <a:prstGeom prst="rect">
                       <a:avLst/>
                     </a:prstGeom>
-                    <a:ln/>
+                    <a:ln>
+                      <a:noFill/>
+                    </a:ln>
+                    <a:extLst>
+                      <a:ext uri="{53640926-AAD7-44D8-BBD7-CCE9431645EC}">
+                        <a14:shadowObscured xmlns:a14="http://schemas.microsoft.com/office/drawing/2010/main"/>
+                      </a:ext>
+                    </a:extLst>
                   </pic:spPr>
                 </pic:pic>
               </a:graphicData>
             </a:graphic>
-          </wp:anchor>
+          </wp:inline>
         </w:drawing>
       </w:r>
     </w:p>
@@ -1468,28 +1867,14 @@
       <w:pPr>
         <w:jc w:val="both"/>
         <w:rPr>
-          <w:rFonts w:ascii="Cambria Math" w:eastAsia="Cambria Math" w:hAnsi="Cambria Math" w:cs="Cambria Math"/>
-        </w:rPr>
-      </w:pPr>
-    </w:p>
-    <w:p>
-      <w:pPr>
-        <w:jc w:val="both"/>
-        <w:rPr>
-          <w:rFonts w:ascii="Arial" w:eastAsia="Arial" w:hAnsi="Arial" w:cs="Arial"/>
-        </w:rPr>
-      </w:pPr>
-      <w:r>
-        <w:rPr>
-          <w:rFonts w:ascii="Arial" w:eastAsia="Arial" w:hAnsi="Arial" w:cs="Arial"/>
-        </w:rPr>
-        <w:t xml:space="preserve">Por </w:t>
-      </w:r>
-      <w:r>
-        <w:rPr>
-          <w:rFonts w:ascii="Arial" w:eastAsia="Arial" w:hAnsi="Arial" w:cs="Arial"/>
-        </w:rPr>
-        <w:t xml:space="preserve">último se intentó aumentando el tamaño máximo de la lista tabú </w:t>
+          <w:rFonts w:ascii="Arial" w:eastAsia="Arial" w:hAnsi="Arial" w:cs="Arial"/>
+        </w:rPr>
+      </w:pPr>
+      <w:r>
+        <w:rPr>
+          <w:rFonts w:ascii="Arial" w:eastAsia="Arial" w:hAnsi="Arial" w:cs="Arial"/>
+        </w:rPr>
+        <w:t xml:space="preserve">Por último se intentó aumentando el tamaño máximo de la lista tabú </w:t>
       </w:r>
       <w:r>
         <w:rPr>
@@ -1520,9 +1905,17 @@
     </w:p>
     <w:p>
       <w:pPr>
+        <w:jc w:val="both"/>
+        <w:rPr>
+          <w:rFonts w:ascii="Arial" w:eastAsia="Arial" w:hAnsi="Arial" w:cs="Arial"/>
+        </w:rPr>
+      </w:pPr>
+    </w:p>
+    <w:p>
+      <w:pPr>
         <w:jc w:val="center"/>
         <w:rPr>
-          <w:rFonts w:ascii="Arial" w:eastAsia="Arial" w:hAnsi="Arial" w:cs="Arial"/>
+          <w:noProof/>
         </w:rPr>
       </w:pPr>
       <w:r>
@@ -1532,54 +1925,64 @@
           <w:sz w:val="16"/>
           <w:szCs w:val="16"/>
         </w:rPr>
+        <w:lastRenderedPageBreak/>
         <w:t>Tabla 5: Prueba de parámetros – Aumentando la capcidad de la lista tabú</w:t>
       </w:r>
-      <w:r>
-        <w:rPr>
+    </w:p>
+    <w:p>
+      <w:pPr>
+        <w:ind w:left="-1276" w:firstLine="709"/>
+        <w:jc w:val="center"/>
+        <w:rPr>
+          <w:rFonts w:ascii="Arial" w:eastAsia="Arial" w:hAnsi="Arial" w:cs="Arial"/>
+        </w:rPr>
+      </w:pPr>
+      <w:r>
+        <w:rPr>
+          <w:rFonts w:ascii="Arial" w:eastAsia="Arial" w:hAnsi="Arial" w:cs="Arial"/>
           <w:noProof/>
         </w:rPr>
         <w:drawing>
-          <wp:anchor distT="0" distB="0" distL="114300" distR="114300" simplePos="0" relativeHeight="251662336" behindDoc="0" locked="0" layoutInCell="1" hidden="0" allowOverlap="1">
-            <wp:simplePos x="0" y="0"/>
-            <wp:positionH relativeFrom="column">
-              <wp:posOffset>-502284</wp:posOffset>
-            </wp:positionH>
-            <wp:positionV relativeFrom="paragraph">
-              <wp:posOffset>320040</wp:posOffset>
-            </wp:positionV>
-            <wp:extent cx="6995795" cy="2613025"/>
-            <wp:effectExtent l="0" t="0" r="0" b="0"/>
-            <wp:wrapSquare wrapText="bothSides" distT="0" distB="0" distL="114300" distR="114300"/>
-            <wp:docPr id="3080" name="image1.png"/>
-            <wp:cNvGraphicFramePr/>
+          <wp:inline distT="0" distB="0" distL="0" distR="0" wp14:anchorId="4EE15C61" wp14:editId="36A1C364">
+            <wp:extent cx="6484255" cy="2208362"/>
+            <wp:effectExtent l="0" t="0" r="0" b="1905"/>
+            <wp:docPr id="5" name="Imagen 5"/>
+            <wp:cNvGraphicFramePr>
+              <a:graphicFrameLocks xmlns:a="http://schemas.openxmlformats.org/drawingml/2006/main" noChangeAspect="1"/>
+            </wp:cNvGraphicFramePr>
             <a:graphic xmlns:a="http://schemas.openxmlformats.org/drawingml/2006/main">
               <a:graphicData uri="http://schemas.openxmlformats.org/drawingml/2006/picture">
                 <pic:pic xmlns:pic="http://schemas.openxmlformats.org/drawingml/2006/picture">
                   <pic:nvPicPr>
-                    <pic:cNvPr id="0" name="image1.png"/>
-                    <pic:cNvPicPr preferRelativeResize="0"/>
+                    <pic:cNvPr id="0" name=""/>
+                    <pic:cNvPicPr/>
                   </pic:nvPicPr>
-                  <pic:blipFill>
+                  <pic:blipFill rotWithShape="1">
                     <a:blip r:embed="rId16"/>
-                    <a:srcRect l="6248" t="23264" r="6610" b="23611"/>
-                    <a:stretch>
-                      <a:fillRect/>
-                    </a:stretch>
+                    <a:srcRect l="9400" t="20831" r="6923" b="32055"/>
+                    <a:stretch/>
                   </pic:blipFill>
-                  <pic:spPr>
+                  <pic:spPr bwMode="auto">
                     <a:xfrm>
                       <a:off x="0" y="0"/>
-                      <a:ext cx="6995795" cy="2613025"/>
+                      <a:ext cx="6528920" cy="2223574"/>
                     </a:xfrm>
                     <a:prstGeom prst="rect">
                       <a:avLst/>
                     </a:prstGeom>
-                    <a:ln/>
+                    <a:ln>
+                      <a:noFill/>
+                    </a:ln>
+                    <a:extLst>
+                      <a:ext uri="{53640926-AAD7-44D8-BBD7-CCE9431645EC}">
+                        <a14:shadowObscured xmlns:a14="http://schemas.microsoft.com/office/drawing/2010/main"/>
+                      </a:ext>
+                    </a:extLst>
                   </pic:spPr>
                 </pic:pic>
               </a:graphicData>
             </a:graphic>
-          </wp:anchor>
+          </wp:inline>
         </w:drawing>
       </w:r>
     </w:p>
@@ -1590,14 +1993,6 @@
           <w:rFonts w:ascii="Arial" w:eastAsia="Arial" w:hAnsi="Arial" w:cs="Arial"/>
         </w:rPr>
       </w:pPr>
-    </w:p>
-    <w:p>
-      <w:pPr>
-        <w:jc w:val="both"/>
-        <w:rPr>
-          <w:rFonts w:ascii="Arial" w:eastAsia="Arial" w:hAnsi="Arial" w:cs="Arial"/>
-        </w:rPr>
-      </w:pPr>
       <w:r>
         <w:rPr>
           <w:rFonts w:ascii="Arial" w:eastAsia="Arial" w:hAnsi="Arial" w:cs="Arial"/>
@@ -1629,13 +2024,7 @@
         <w:rPr>
           <w:rFonts w:ascii="Arial" w:eastAsia="Arial" w:hAnsi="Arial" w:cs="Arial"/>
         </w:rPr>
-        <w:t>depende de una bu</w:t>
-      </w:r>
-      <w:r>
-        <w:rPr>
-          <w:rFonts w:ascii="Arial" w:eastAsia="Arial" w:hAnsi="Arial" w:cs="Arial"/>
-        </w:rPr>
-        <w:t>ena solución inicial, este puede ser un factor que nos explica el bajo rendimiento de los algoritmos.</w:t>
+        <w:t>depende de una buena solución inicial, este puede ser un factor que nos explica el bajo rendimiento de los algoritmos.</w:t>
       </w:r>
       <w:r>
         <w:rPr>
@@ -1695,7 +2084,6 @@
           <w:rFonts w:ascii="Arial" w:eastAsia="Arial" w:hAnsi="Arial" w:cs="Arial"/>
           <w:color w:val="000000"/>
         </w:rPr>
-        <w:lastRenderedPageBreak/>
         <w:t xml:space="preserve">El algoritmo de </w:t>
       </w:r>
       <w:r>
@@ -1855,8 +2243,8 @@
           <w:color w:val="000000"/>
         </w:rPr>
       </w:pPr>
-      <w:bookmarkStart w:id="0" w:name="_heading=h.gjdgxs" w:colFirst="0" w:colLast="0"/>
-      <w:bookmarkEnd w:id="0"/>
+      <w:bookmarkStart w:id="1" w:name="_heading=h.gjdgxs" w:colFirst="0" w:colLast="0"/>
+      <w:bookmarkEnd w:id="1"/>
       <w:r>
         <w:rPr>
           <w:rFonts w:ascii="Arial" w:eastAsia="Arial" w:hAnsi="Arial" w:cs="Arial"/>
@@ -1878,8 +2266,6 @@
         </w:rPr>
         <w:t>e debe tener un buen conocimiento del problema que se quiere resolver.</w:t>
       </w:r>
-      <w:bookmarkStart w:id="1" w:name="_GoBack"/>
-      <w:bookmarkEnd w:id="1"/>
     </w:p>
     <w:p>
       <w:pPr>
@@ -1905,14 +2291,23 @@
         <w:rPr>
           <w:rFonts w:ascii="Arial" w:eastAsia="Arial" w:hAnsi="Arial" w:cs="Arial"/>
         </w:rPr>
-        <w:t>Un alg</w:t>
-      </w:r>
-      <w:r>
-        <w:rPr>
-          <w:rFonts w:ascii="Arial" w:eastAsia="Arial" w:hAnsi="Arial" w:cs="Arial"/>
-        </w:rPr>
-        <w:t>oritmo por se más complejo no arroja mejores soluciones.</w:t>
-      </w:r>
+        <w:t>Un algoritmo por se más complejo no arroja mejores soluciones.</w:t>
+      </w:r>
+    </w:p>
+    <w:p>
+      <w:pPr>
+        <w:pBdr>
+          <w:top w:val="nil"/>
+          <w:left w:val="nil"/>
+          <w:bottom w:val="nil"/>
+          <w:right w:val="nil"/>
+          <w:between w:val="nil"/>
+        </w:pBdr>
+        <w:jc w:val="both"/>
+        <w:rPr>
+          <w:rFonts w:ascii="Arial" w:eastAsia="Arial" w:hAnsi="Arial" w:cs="Arial"/>
+        </w:rPr>
+      </w:pPr>
     </w:p>
     <w:sectPr>
       <w:headerReference w:type="default" r:id="rId17"/>

</xml_diff>